<commit_message>
Major updates to APJ Summit documentation per feedback
CONTENT CHANGES:
- Updated accounts dataset from 1M to 5M rows across all references
- Added Squad Responsibilities Summary table for quick reference
- Added Architecture Quick View table to Architecture Overview
- Added Schema Mapping by Environment section to Architecture Overview
- Added Success Handoff Criteria section with clear inter-squad requirements

CONTENT REMOVAL (streamlined focus):
- Removed all Success Metrics sections
- Removed Data Share Configuration details
- Removed AI-Powered Transformation Examples
- Removed AI/ML Capabilities Demonstrated code blocks
- Removed Summit Timeline section

RESULT:
- More concise, executive-focused documentation
- Clear tabular view of squad responsibilities
- Better architecture visualization
- Defined handoff criteria for seamless coordination
- Updated DOCX files regenerated with all changes
</commit_message>
<xml_diff>
--- a/Documentation/APJ_SUMMIT_PLAN.docx
+++ b/Documentation/APJ_SUMMIT_PLAN.docx
@@ -450,6 +450,465 @@
     <w:p/>
     <w:p>
       <w:pPr>
+        <w:pStyle w:val="Heading2"/>
+      </w:pPr>
+      <w:r>
+        <w:t>Architecture Quick View</w:t>
+      </w:r>
+    </w:p>
+    <w:p/>
+    <w:tbl>
+      <w:tblPr>
+        <w:tblStyle w:val="TableGrid"/>
+        <w:tblW w:type="auto" w:w="0"/>
+        <w:tblLayout w:type="autofit"/>
+        <w:tblLook w:firstColumn="1" w:firstRow="1" w:lastColumn="0" w:lastRow="0" w:noHBand="0" w:noVBand="1" w:val="04A0"/>
+      </w:tblPr>
+      <w:tblGrid>
+        <w:gridCol w:w="1440"/>
+        <w:gridCol w:w="1440"/>
+        <w:gridCol w:w="1440"/>
+        <w:gridCol w:w="1440"/>
+        <w:gridCol w:w="1440"/>
+        <w:gridCol w:w="1440"/>
+      </w:tblGrid>
+      <w:tr>
+        <w:tc>
+          <w:tcPr>
+            <w:tcW w:type="dxa" w:w="1440"/>
+          </w:tcPr>
+          <w:p>
+            <w:r>
+              <w:rPr>
+                <w:b/>
+              </w:rPr>
+              <w:t>Squad</w:t>
+            </w:r>
+          </w:p>
+        </w:tc>
+        <w:tc>
+          <w:tcPr>
+            <w:tcW w:type="dxa" w:w="1440"/>
+          </w:tcPr>
+          <w:p>
+            <w:r>
+              <w:rPr>
+                <w:b/>
+              </w:rPr>
+              <w:t>Bronze Layer</w:t>
+            </w:r>
+          </w:p>
+        </w:tc>
+        <w:tc>
+          <w:tcPr>
+            <w:tcW w:type="dxa" w:w="1440"/>
+          </w:tcPr>
+          <w:p>
+            <w:r>
+              <w:rPr>
+                <w:b/>
+              </w:rPr>
+              <w:t>Silver Layer</w:t>
+            </w:r>
+          </w:p>
+        </w:tc>
+        <w:tc>
+          <w:tcPr>
+            <w:tcW w:type="dxa" w:w="1440"/>
+          </w:tcPr>
+          <w:p>
+            <w:r>
+              <w:rPr>
+                <w:b/>
+              </w:rPr>
+              <w:t>Gold Layer</w:t>
+            </w:r>
+          </w:p>
+        </w:tc>
+        <w:tc>
+          <w:tcPr>
+            <w:tcW w:type="dxa" w:w="1440"/>
+          </w:tcPr>
+          <w:p>
+            <w:r>
+              <w:rPr>
+                <w:b/>
+              </w:rPr>
+              <w:t>Demo</w:t>
+            </w:r>
+          </w:p>
+        </w:tc>
+        <w:tc>
+          <w:tcPr>
+            <w:tcW w:type="dxa" w:w="1440"/>
+          </w:tcPr>
+          <w:p>
+            <w:r>
+              <w:rPr>
+                <w:b/>
+              </w:rPr>
+              <w:t>Hands-On Lab</w:t>
+            </w:r>
+          </w:p>
+        </w:tc>
+      </w:tr>
+      <w:tr>
+        <w:tc>
+          <w:tcPr>
+            <w:tcW w:type="dxa" w:w="1440"/>
+          </w:tcPr>
+          <w:p>
+            <w:r>
+              <w:t>DI</w:t>
+            </w:r>
+          </w:p>
+        </w:tc>
+        <w:tc>
+          <w:tcPr>
+            <w:tcW w:type="dxa" w:w="1440"/>
+          </w:tcPr>
+          <w:p>
+            <w:r>
+              <w:t>INGESTION</w:t>
+            </w:r>
+          </w:p>
+        </w:tc>
+        <w:tc>
+          <w:tcPr>
+            <w:tcW w:type="dxa" w:w="1440"/>
+          </w:tcPr>
+          <w:p>
+            <w:r>
+              <w:t>-</w:t>
+            </w:r>
+          </w:p>
+        </w:tc>
+        <w:tc>
+          <w:tcPr>
+            <w:tcW w:type="dxa" w:w="1440"/>
+          </w:tcPr>
+          <w:p>
+            <w:r>
+              <w:t>-</w:t>
+            </w:r>
+          </w:p>
+        </w:tc>
+        <w:tc>
+          <w:tcPr>
+            <w:tcW w:type="dxa" w:w="1440"/>
+          </w:tcPr>
+          <w:p>
+            <w:r/>
+          </w:p>
+        </w:tc>
+        <w:tc>
+          <w:tcPr>
+            <w:tcW w:type="dxa" w:w="1440"/>
+          </w:tcPr>
+          <w:p>
+            <w:r/>
+          </w:p>
+        </w:tc>
+      </w:tr>
+      <w:tr>
+        <w:tc>
+          <w:tcPr>
+            <w:tcW w:type="dxa" w:w="1440"/>
+          </w:tcPr>
+          <w:p>
+            <w:r>
+              <w:t>DM</w:t>
+            </w:r>
+          </w:p>
+        </w:tc>
+        <w:tc>
+          <w:tcPr>
+            <w:tcW w:type="dxa" w:w="1440"/>
+          </w:tcPr>
+          <w:p>
+            <w:r>
+              <w:t>MIGRATION</w:t>
+            </w:r>
+          </w:p>
+        </w:tc>
+        <w:tc>
+          <w:tcPr>
+            <w:tcW w:type="dxa" w:w="1440"/>
+          </w:tcPr>
+          <w:p>
+            <w:r>
+              <w:t>-</w:t>
+            </w:r>
+          </w:p>
+        </w:tc>
+        <w:tc>
+          <w:tcPr>
+            <w:tcW w:type="dxa" w:w="1440"/>
+          </w:tcPr>
+          <w:p>
+            <w:r>
+              <w:t>-</w:t>
+            </w:r>
+          </w:p>
+        </w:tc>
+        <w:tc>
+          <w:tcPr>
+            <w:tcW w:type="dxa" w:w="1440"/>
+          </w:tcPr>
+          <w:p>
+            <w:r/>
+          </w:p>
+        </w:tc>
+        <w:tc>
+          <w:tcPr>
+            <w:tcW w:type="dxa" w:w="1440"/>
+          </w:tcPr>
+          <w:p>
+            <w:r>
+              <w:t>Data Share</w:t>
+            </w:r>
+          </w:p>
+        </w:tc>
+      </w:tr>
+      <w:tr>
+        <w:tc>
+          <w:tcPr>
+            <w:tcW w:type="dxa" w:w="1440"/>
+          </w:tcPr>
+          <w:p>
+            <w:r>
+              <w:t>DT</w:t>
+            </w:r>
+          </w:p>
+        </w:tc>
+        <w:tc>
+          <w:tcPr>
+            <w:tcW w:type="dxa" w:w="1440"/>
+          </w:tcPr>
+          <w:p>
+            <w:r>
+              <w:t>-</w:t>
+            </w:r>
+          </w:p>
+        </w:tc>
+        <w:tc>
+          <w:tcPr>
+            <w:tcW w:type="dxa" w:w="1440"/>
+          </w:tcPr>
+          <w:p>
+            <w:r>
+              <w:t>TRANSFORMED</w:t>
+            </w:r>
+          </w:p>
+        </w:tc>
+        <w:tc>
+          <w:tcPr>
+            <w:tcW w:type="dxa" w:w="1440"/>
+          </w:tcPr>
+          <w:p>
+            <w:r>
+              <w:t>-</w:t>
+            </w:r>
+          </w:p>
+        </w:tc>
+        <w:tc>
+          <w:tcPr>
+            <w:tcW w:type="dxa" w:w="1440"/>
+          </w:tcPr>
+          <w:p>
+            <w:r/>
+          </w:p>
+        </w:tc>
+        <w:tc>
+          <w:tcPr>
+            <w:tcW w:type="dxa" w:w="1440"/>
+          </w:tcPr>
+          <w:p>
+            <w:r/>
+          </w:p>
+        </w:tc>
+      </w:tr>
+      <w:tr>
+        <w:tc>
+          <w:tcPr>
+            <w:tcW w:type="dxa" w:w="1440"/>
+          </w:tcPr>
+          <w:p>
+            <w:r>
+              <w:t>AIML</w:t>
+            </w:r>
+          </w:p>
+        </w:tc>
+        <w:tc>
+          <w:tcPr>
+            <w:tcW w:type="dxa" w:w="1440"/>
+          </w:tcPr>
+          <w:p>
+            <w:r>
+              <w:t>-</w:t>
+            </w:r>
+          </w:p>
+        </w:tc>
+        <w:tc>
+          <w:tcPr>
+            <w:tcW w:type="dxa" w:w="1440"/>
+          </w:tcPr>
+          <w:p>
+            <w:r>
+              <w:t>-</w:t>
+            </w:r>
+          </w:p>
+        </w:tc>
+        <w:tc>
+          <w:tcPr>
+            <w:tcW w:type="dxa" w:w="1440"/>
+          </w:tcPr>
+          <w:p>
+            <w:r>
+              <w:t>INTELLIGENCE</w:t>
+            </w:r>
+          </w:p>
+        </w:tc>
+        <w:tc>
+          <w:tcPr>
+            <w:tcW w:type="dxa" w:w="1440"/>
+          </w:tcPr>
+          <w:p>
+            <w:r/>
+          </w:p>
+        </w:tc>
+        <w:tc>
+          <w:tcPr>
+            <w:tcW w:type="dxa" w:w="1440"/>
+          </w:tcPr>
+          <w:p>
+            <w:r/>
+          </w:p>
+        </w:tc>
+      </w:tr>
+    </w:tbl>
+    <w:p/>
+    <w:p>
+      <w:pPr>
+        <w:pStyle w:val="Heading2"/>
+      </w:pPr>
+      <w:r>
+        <w:t>Schema Mapping by Environment</w:t>
+      </w:r>
+    </w:p>
+    <w:p/>
+    <w:p>
+      <w:pPr>
+        <w:pStyle w:val="Heading3"/>
+      </w:pPr>
+      <w:r>
+        <w:t>CAS2 (Demo Environment)</w:t>
+      </w:r>
+    </w:p>
+    <w:p>
+      <w:r>
+        <w:rPr>
+          <w:rFonts w:ascii="Courier New" w:hAnsi="Courier New"/>
+          <w:sz w:val="18"/>
+        </w:rPr>
+        <w:t>APJ_SUMMIT Database:</w:t>
+      </w:r>
+    </w:p>
+    <w:p>
+      <w:r>
+        <w:rPr>
+          <w:rFonts w:ascii="Courier New" w:hAnsi="Courier New"/>
+          <w:sz w:val="18"/>
+        </w:rPr>
+        <w:t>├── INGESTION_TARGET     (DI - Pre-loaded)</w:t>
+      </w:r>
+    </w:p>
+    <w:p>
+      <w:r>
+        <w:rPr>
+          <w:rFonts w:ascii="Courier New" w:hAnsi="Courier New"/>
+          <w:sz w:val="18"/>
+        </w:rPr>
+        <w:t>├── MIGRATION_TARGET     (DM - Demo target)</w:t>
+      </w:r>
+    </w:p>
+    <w:p>
+      <w:r>
+        <w:rPr>
+          <w:rFonts w:ascii="Courier New" w:hAnsi="Courier New"/>
+          <w:sz w:val="18"/>
+        </w:rPr>
+        <w:t>├── TRANSFORMED          (DT - Demo target)</w:t>
+      </w:r>
+    </w:p>
+    <w:p>
+      <w:r>
+        <w:rPr>
+          <w:rFonts w:ascii="Courier New" w:hAnsi="Courier New"/>
+          <w:sz w:val="18"/>
+        </w:rPr>
+        <w:t>└── INTELLIGENCE         (AIML - Demo target)</w:t>
+      </w:r>
+    </w:p>
+    <w:p/>
+    <w:p>
+      <w:pPr>
+        <w:pStyle w:val="Heading3"/>
+      </w:pPr>
+      <w:r>
+        <w:t>Sandboxes (Hands-On Lab Environment)</w:t>
+      </w:r>
+    </w:p>
+    <w:p>
+      <w:r>
+        <w:rPr>
+          <w:rFonts w:ascii="Courier New" w:hAnsi="Courier New"/>
+          <w:sz w:val="18"/>
+        </w:rPr>
+        <w:t>APJ_SUMMIT Database:</w:t>
+      </w:r>
+    </w:p>
+    <w:p>
+      <w:r>
+        <w:rPr>
+          <w:rFonts w:ascii="Courier New" w:hAnsi="Courier New"/>
+          <w:sz w:val="18"/>
+        </w:rPr>
+        <w:t>├── INGESTION           (DI - Lab target)</w:t>
+      </w:r>
+    </w:p>
+    <w:p>
+      <w:r>
+        <w:rPr>
+          <w:rFonts w:ascii="Courier New" w:hAnsi="Courier New"/>
+          <w:sz w:val="18"/>
+        </w:rPr>
+        <w:t>├── MIGRATION           (DM - Data share target)</w:t>
+      </w:r>
+    </w:p>
+    <w:p>
+      <w:r>
+        <w:rPr>
+          <w:rFonts w:ascii="Courier New" w:hAnsi="Courier New"/>
+          <w:sz w:val="18"/>
+        </w:rPr>
+        <w:t>├── TRANSFORMED         (DT - Lab target)</w:t>
+      </w:r>
+    </w:p>
+    <w:p>
+      <w:r>
+        <w:rPr>
+          <w:rFonts w:ascii="Courier New" w:hAnsi="Courier New"/>
+          <w:sz w:val="18"/>
+        </w:rPr>
+        <w:t>└── INTELLIGENCE        (AIML - Lab target)</w:t>
+      </w:r>
+    </w:p>
+    <w:p/>
+    <w:p/>
+    <w:p/>
+    <w:p>
+      <w:pPr>
         <w:pStyle w:val="Heading1"/>
       </w:pPr>
       <w:r>
@@ -607,7 +1066,7 @@
           </w:tcPr>
           <w:p>
             <w:r>
-              <w:t>1M rows</w:t>
+              <w:t>5M rows</w:t>
             </w:r>
           </w:p>
         </w:tc>
@@ -822,7 +1281,7 @@
         <w:pStyle w:val="ListBullet"/>
       </w:pPr>
       <w:r>
-        <w:t>• Live ingestion of accounts table (1M rows)</w:t>
+        <w:t>• Live ingestion of accounts table (5M rows)</w:t>
       </w:r>
     </w:p>
     <w:p>
@@ -911,40 +1370,7 @@
           <w:rFonts w:ascii="Courier New" w:hAnsi="Courier New"/>
           <w:sz w:val="18"/>
         </w:rPr>
-        <w:t>- ACCOUNTS (1M rows)</w:t>
-      </w:r>
-    </w:p>
-    <w:p/>
-    <w:p>
-      <w:pPr>
-        <w:pStyle w:val="Heading3"/>
-      </w:pPr>
-      <w:r>
-        <w:t>Success Metrics</w:t>
-      </w:r>
-    </w:p>
-    <w:p>
-      <w:pPr>
-        <w:pStyle w:val="ListBullet"/>
-      </w:pPr>
-      <w:r>
-        <w:t>• ✅ 100% data ingestion success rate</w:t>
-      </w:r>
-    </w:p>
-    <w:p>
-      <w:pPr>
-        <w:pStyle w:val="ListBullet"/>
-      </w:pPr>
-      <w:r>
-        <w:t>• ✅ &lt; 5 minute ingestion time per table</w:t>
-      </w:r>
-    </w:p>
-    <w:p>
-      <w:pPr>
-        <w:pStyle w:val="ListBullet"/>
-      </w:pPr>
-      <w:r>
-        <w:t>• ✅ Zero data quality issues detected</w:t>
+        <w:t>- ACCOUNTS (5M rows)</w:t>
       </w:r>
     </w:p>
     <w:p/>
@@ -1164,112 +1590,6 @@
       </w:r>
     </w:p>
     <w:p/>
-    <w:p>
-      <w:pPr>
-        <w:pStyle w:val="Heading3"/>
-      </w:pPr>
-      <w:r>
-        <w:t>Data Share Configuration</w:t>
-      </w:r>
-    </w:p>
-    <w:p>
-      <w:r>
-        <w:rPr>
-          <w:rFonts w:ascii="Courier New" w:hAnsi="Courier New"/>
-          <w:sz w:val="18"/>
-        </w:rPr>
-        <w:t>-- Data Share Setup (Pre-Summit)</w:t>
-      </w:r>
-    </w:p>
-    <w:p>
-      <w:r>
-        <w:rPr>
-          <w:rFonts w:ascii="Courier New" w:hAnsi="Courier New"/>
-          <w:sz w:val="18"/>
-        </w:rPr>
-        <w:t>CREATE SHARE APJ_SUMMIT_TRANSACTIONS_SHARE;</w:t>
-      </w:r>
-    </w:p>
-    <w:p>
-      <w:r>
-        <w:rPr>
-          <w:rFonts w:ascii="Courier New" w:hAnsi="Courier New"/>
-          <w:sz w:val="18"/>
-        </w:rPr>
-        <w:t>GRANT USAGE ON DATABASE APJ_SUMMIT TO SHARE APJ_SUMMIT_TRANSACTIONS_SHARE;</w:t>
-      </w:r>
-    </w:p>
-    <w:p>
-      <w:r>
-        <w:rPr>
-          <w:rFonts w:ascii="Courier New" w:hAnsi="Courier New"/>
-          <w:sz w:val="18"/>
-        </w:rPr>
-        <w:t>GRANT USAGE ON SCHEMA MIGRATION_TARGET TO SHARE APJ_SUMMIT_TRANSACTIONS_SHARE;</w:t>
-      </w:r>
-    </w:p>
-    <w:p>
-      <w:r>
-        <w:rPr>
-          <w:rFonts w:ascii="Courier New" w:hAnsi="Courier New"/>
-          <w:sz w:val="18"/>
-        </w:rPr>
-        <w:t>GRANT SELECT ON TABLE TRANSACTIONS TO SHARE APJ_SUMMIT_TRANSACTIONS_SHARE;</w:t>
-      </w:r>
-    </w:p>
-    <w:p/>
-    <w:p>
-      <w:r>
-        <w:rPr>
-          <w:rFonts w:ascii="Courier New" w:hAnsi="Courier New"/>
-          <w:sz w:val="18"/>
-        </w:rPr>
-        <w:t>-- Participant Action Required</w:t>
-      </w:r>
-    </w:p>
-    <w:p>
-      <w:r>
-        <w:rPr>
-          <w:rFonts w:ascii="Courier New" w:hAnsi="Courier New"/>
-          <w:sz w:val="18"/>
-        </w:rPr>
-        <w:t>-- GET 'APJ_SUMMIT_TRANSACTIONS_SHARE' FROM MARKETPLACE;</w:t>
-      </w:r>
-    </w:p>
-    <w:p/>
-    <w:p>
-      <w:pPr>
-        <w:pStyle w:val="Heading3"/>
-      </w:pPr>
-      <w:r>
-        <w:t>Success Metrics</w:t>
-      </w:r>
-    </w:p>
-    <w:p>
-      <w:pPr>
-        <w:pStyle w:val="ListBullet"/>
-      </w:pPr>
-      <w:r>
-        <w:t>• ✅ 50M rows migrated in &lt; 10 minutes</w:t>
-      </w:r>
-    </w:p>
-    <w:p>
-      <w:pPr>
-        <w:pStyle w:val="ListBullet"/>
-      </w:pPr>
-      <w:r>
-        <w:t>• ✅ Zero data loss during migration</w:t>
-      </w:r>
-    </w:p>
-    <w:p>
-      <w:pPr>
-        <w:pStyle w:val="ListBullet"/>
-      </w:pPr>
-      <w:r>
-        <w:t>• ✅ All participants successfully access shared data</w:t>
-      </w:r>
-    </w:p>
-    <w:p/>
     <w:p/>
     <w:p/>
     <w:p>
@@ -1470,7 +1790,7 @@
           <w:rFonts w:ascii="Courier New" w:hAnsi="Courier New"/>
           <w:sz w:val="18"/>
         </w:rPr>
-        <w:t>- INGESTION.ACCOUNTS (1M rows)</w:t>
+        <w:t>- INGESTION.ACCOUNTS (5M rows)</w:t>
       </w:r>
     </w:p>
     <w:p>
@@ -1526,277 +1846,6 @@
           <w:sz w:val="18"/>
         </w:rPr>
         <w:t>- CUSTOMER_ACCOUNT_SUMMARY (aggregated)</w:t>
-      </w:r>
-    </w:p>
-    <w:p/>
-    <w:p>
-      <w:pPr>
-        <w:pStyle w:val="Heading3"/>
-      </w:pPr>
-      <w:r>
-        <w:t>AI-Powered Transformation Examples</w:t>
-      </w:r>
-    </w:p>
-    <w:p>
-      <w:r>
-        <w:rPr>
-          <w:rFonts w:ascii="Courier New" w:hAnsi="Courier New"/>
-          <w:sz w:val="18"/>
-        </w:rPr>
-        <w:t># Example DBT model generation with AI assistance</w:t>
-      </w:r>
-    </w:p>
-    <w:p>
-      <w:r>
-        <w:rPr>
-          <w:rFonts w:ascii="Courier New" w:hAnsi="Courier New"/>
-          <w:sz w:val="18"/>
-        </w:rPr>
-        <w:t># AI Prompt: "Create a DBT model that joins customers, accounts, and transactions</w:t>
-      </w:r>
-    </w:p>
-    <w:p>
-      <w:r>
-        <w:rPr>
-          <w:rFonts w:ascii="Courier New" w:hAnsi="Courier New"/>
-          <w:sz w:val="18"/>
-        </w:rPr>
-        <w:t># to calculate monthly account balances with proper SCD Type 2 handling"</w:t>
-      </w:r>
-    </w:p>
-    <w:p/>
-    <w:p>
-      <w:r>
-        <w:rPr>
-          <w:rFonts w:ascii="Courier New" w:hAnsi="Courier New"/>
-          <w:sz w:val="18"/>
-        </w:rPr>
-        <w:t>{{ config(materialized='table') }}</w:t>
-      </w:r>
-    </w:p>
-    <w:p/>
-    <w:p>
-      <w:r>
-        <w:rPr>
-          <w:rFonts w:ascii="Courier New" w:hAnsi="Courier New"/>
-          <w:sz w:val="18"/>
-        </w:rPr>
-        <w:t>WITH customer_accounts AS (</w:t>
-      </w:r>
-    </w:p>
-    <w:p>
-      <w:r>
-        <w:rPr>
-          <w:rFonts w:ascii="Courier New" w:hAnsi="Courier New"/>
-          <w:sz w:val="18"/>
-        </w:rPr>
-        <w:t>SELECT</w:t>
-      </w:r>
-    </w:p>
-    <w:p>
-      <w:r>
-        <w:rPr>
-          <w:rFonts w:ascii="Courier New" w:hAnsi="Courier New"/>
-          <w:sz w:val="18"/>
-        </w:rPr>
-        <w:t>c.customer_id,</w:t>
-      </w:r>
-    </w:p>
-    <w:p>
-      <w:r>
-        <w:rPr>
-          <w:rFonts w:ascii="Courier New" w:hAnsi="Courier New"/>
-          <w:sz w:val="18"/>
-        </w:rPr>
-        <w:t>c.customer_name,</w:t>
-      </w:r>
-    </w:p>
-    <w:p>
-      <w:r>
-        <w:rPr>
-          <w:rFonts w:ascii="Courier New" w:hAnsi="Courier New"/>
-          <w:sz w:val="18"/>
-        </w:rPr>
-        <w:t>a.account_id,</w:t>
-      </w:r>
-    </w:p>
-    <w:p>
-      <w:r>
-        <w:rPr>
-          <w:rFonts w:ascii="Courier New" w:hAnsi="Courier New"/>
-          <w:sz w:val="18"/>
-        </w:rPr>
-        <w:t>a.account_type,</w:t>
-      </w:r>
-    </w:p>
-    <w:p>
-      <w:r>
-        <w:rPr>
-          <w:rFonts w:ascii="Courier New" w:hAnsi="Courier New"/>
-          <w:sz w:val="18"/>
-        </w:rPr>
-        <w:t>a.account_status</w:t>
-      </w:r>
-    </w:p>
-    <w:p>
-      <w:r>
-        <w:rPr>
-          <w:rFonts w:ascii="Courier New" w:hAnsi="Courier New"/>
-          <w:sz w:val="18"/>
-        </w:rPr>
-        <w:t>FROM {{ ref('dim_customers') }} c</w:t>
-      </w:r>
-    </w:p>
-    <w:p>
-      <w:r>
-        <w:rPr>
-          <w:rFonts w:ascii="Courier New" w:hAnsi="Courier New"/>
-          <w:sz w:val="18"/>
-        </w:rPr>
-        <w:t>JOIN {{ ref('dim_accounts') }} a ON c.customer_id = a.customer_id</w:t>
-      </w:r>
-    </w:p>
-    <w:p>
-      <w:r>
-        <w:rPr>
-          <w:rFonts w:ascii="Courier New" w:hAnsi="Courier New"/>
-          <w:sz w:val="18"/>
-        </w:rPr>
-        <w:t>),</w:t>
-      </w:r>
-    </w:p>
-    <w:p/>
-    <w:p>
-      <w:r>
-        <w:rPr>
-          <w:rFonts w:ascii="Courier New" w:hAnsi="Courier New"/>
-          <w:sz w:val="18"/>
-        </w:rPr>
-        <w:t>monthly_transactions AS (</w:t>
-      </w:r>
-    </w:p>
-    <w:p>
-      <w:r>
-        <w:rPr>
-          <w:rFonts w:ascii="Courier New" w:hAnsi="Courier New"/>
-          <w:sz w:val="18"/>
-        </w:rPr>
-        <w:t>SELECT</w:t>
-      </w:r>
-    </w:p>
-    <w:p>
-      <w:r>
-        <w:rPr>
-          <w:rFonts w:ascii="Courier New" w:hAnsi="Courier New"/>
-          <w:sz w:val="18"/>
-        </w:rPr>
-        <w:t>account_id,</w:t>
-      </w:r>
-    </w:p>
-    <w:p>
-      <w:r>
-        <w:rPr>
-          <w:rFonts w:ascii="Courier New" w:hAnsi="Courier New"/>
-          <w:sz w:val="18"/>
-        </w:rPr>
-        <w:t>DATE_TRUNC('month', transaction_date) as month_year,</w:t>
-      </w:r>
-    </w:p>
-    <w:p>
-      <w:r>
-        <w:rPr>
-          <w:rFonts w:ascii="Courier New" w:hAnsi="Courier New"/>
-          <w:sz w:val="18"/>
-        </w:rPr>
-        <w:t>SUM(transaction_amount) as monthly_total,</w:t>
-      </w:r>
-    </w:p>
-    <w:p>
-      <w:r>
-        <w:rPr>
-          <w:rFonts w:ascii="Courier New" w:hAnsi="Courier New"/>
-          <w:sz w:val="18"/>
-        </w:rPr>
-        <w:t>COUNT(*) as transaction_count</w:t>
-      </w:r>
-    </w:p>
-    <w:p>
-      <w:r>
-        <w:rPr>
-          <w:rFonts w:ascii="Courier New" w:hAnsi="Courier New"/>
-          <w:sz w:val="18"/>
-        </w:rPr>
-        <w:t>FROM {{ ref('fact_transactions') }}</w:t>
-      </w:r>
-    </w:p>
-    <w:p>
-      <w:r>
-        <w:rPr>
-          <w:rFonts w:ascii="Courier New" w:hAnsi="Courier New"/>
-          <w:sz w:val="18"/>
-        </w:rPr>
-        <w:t>GROUP BY account_id, DATE_TRUNC('month', transaction_date)</w:t>
-      </w:r>
-    </w:p>
-    <w:p>
-      <w:r>
-        <w:rPr>
-          <w:rFonts w:ascii="Courier New" w:hAnsi="Courier New"/>
-          <w:sz w:val="18"/>
-        </w:rPr>
-        <w:t>)</w:t>
-      </w:r>
-    </w:p>
-    <w:p/>
-    <w:p>
-      <w:r>
-        <w:rPr>
-          <w:rFonts w:ascii="Courier New" w:hAnsi="Courier New"/>
-          <w:sz w:val="18"/>
-        </w:rPr>
-        <w:t>SELECT * FROM customer_accounts ca</w:t>
-      </w:r>
-    </w:p>
-    <w:p>
-      <w:r>
-        <w:rPr>
-          <w:rFonts w:ascii="Courier New" w:hAnsi="Courier New"/>
-          <w:sz w:val="18"/>
-        </w:rPr>
-        <w:t>LEFT JOIN monthly_transactions mt ON ca.account_id = mt.account_id</w:t>
-      </w:r>
-    </w:p>
-    <w:p/>
-    <w:p>
-      <w:pPr>
-        <w:pStyle w:val="Heading3"/>
-      </w:pPr>
-      <w:r>
-        <w:t>Success Metrics</w:t>
-      </w:r>
-    </w:p>
-    <w:p>
-      <w:pPr>
-        <w:pStyle w:val="ListBullet"/>
-      </w:pPr>
-      <w:r>
-        <w:t>• ✅ 100% data quality tests pass</w:t>
-      </w:r>
-    </w:p>
-    <w:p>
-      <w:pPr>
-        <w:pStyle w:val="ListBullet"/>
-      </w:pPr>
-      <w:r>
-        <w:t>• ✅ &lt; 5 minute transformation runtime</w:t>
-      </w:r>
-    </w:p>
-    <w:p>
-      <w:pPr>
-        <w:pStyle w:val="ListBullet"/>
-      </w:pPr>
-      <w:r>
-        <w:t>• ✅ AI generates 80%+ of transformation logic correctly</w:t>
       </w:r>
     </w:p>
     <w:p/>
@@ -2064,206 +2113,6 @@
         <w:pStyle w:val="Heading3"/>
       </w:pPr>
       <w:r>
-        <w:t>AI/ML Capabilities Demonstrated</w:t>
-      </w:r>
-    </w:p>
-    <w:p>
-      <w:r>
-        <w:rPr>
-          <w:rFonts w:ascii="Courier New" w:hAnsi="Courier New"/>
-          <w:sz w:val="18"/>
-        </w:rPr>
-        <w:t>-- 1. Semantic Model Creation</w:t>
-      </w:r>
-    </w:p>
-    <w:p>
-      <w:r>
-        <w:rPr>
-          <w:rFonts w:ascii="Courier New" w:hAnsi="Courier New"/>
-          <w:sz w:val="18"/>
-        </w:rPr>
-        <w:t>CREATE SEMANTIC MODEL CUSTOMER_360_MODEL</w:t>
-      </w:r>
-    </w:p>
-    <w:p>
-      <w:r>
-        <w:rPr>
-          <w:rFonts w:ascii="Courier New" w:hAnsi="Courier New"/>
-          <w:sz w:val="18"/>
-        </w:rPr>
-        <w:t>FROM (</w:t>
-      </w:r>
-    </w:p>
-    <w:p>
-      <w:r>
-        <w:rPr>
-          <w:rFonts w:ascii="Courier New" w:hAnsi="Courier New"/>
-          <w:sz w:val="18"/>
-        </w:rPr>
-        <w:t>SELECT * FROM TRANSFORMED.CUSTOMER_ACCOUNT_SUMMARY</w:t>
-      </w:r>
-    </w:p>
-    <w:p>
-      <w:r>
-        <w:rPr>
-          <w:rFonts w:ascii="Courier New" w:hAnsi="Courier New"/>
-          <w:sz w:val="18"/>
-        </w:rPr>
-        <w:t>)</w:t>
-      </w:r>
-    </w:p>
-    <w:p>
-      <w:r>
-        <w:rPr>
-          <w:rFonts w:ascii="Courier New" w:hAnsi="Courier New"/>
-          <w:sz w:val="18"/>
-        </w:rPr>
-        <w:t>WITH DIMENSIONS (customer_name, account_type, month_year)</w:t>
-      </w:r>
-    </w:p>
-    <w:p>
-      <w:r>
-        <w:rPr>
-          <w:rFonts w:ascii="Courier New" w:hAnsi="Courier New"/>
-          <w:sz w:val="18"/>
-        </w:rPr>
-        <w:t>WITH MEASURES (monthly_total, transaction_count);</w:t>
-      </w:r>
-    </w:p>
-    <w:p/>
-    <w:p>
-      <w:r>
-        <w:rPr>
-          <w:rFonts w:ascii="Courier New" w:hAnsi="Courier New"/>
-          <w:sz w:val="18"/>
-        </w:rPr>
-        <w:t>-- 2. Cortex AI Analysis</w:t>
-      </w:r>
-    </w:p>
-    <w:p>
-      <w:r>
-        <w:rPr>
-          <w:rFonts w:ascii="Courier New" w:hAnsi="Courier New"/>
-          <w:sz w:val="18"/>
-        </w:rPr>
-        <w:t>SELECT</w:t>
-      </w:r>
-    </w:p>
-    <w:p>
-      <w:r>
-        <w:rPr>
-          <w:rFonts w:ascii="Courier New" w:hAnsi="Courier New"/>
-          <w:sz w:val="18"/>
-        </w:rPr>
-        <w:t>customer_id,</w:t>
-      </w:r>
-    </w:p>
-    <w:p>
-      <w:r>
-        <w:rPr>
-          <w:rFonts w:ascii="Courier New" w:hAnsi="Courier New"/>
-          <w:sz w:val="18"/>
-        </w:rPr>
-        <w:t>SNOWFLAKE.CORTEX.COMPLETE(</w:t>
-      </w:r>
-    </w:p>
-    <w:p>
-      <w:r>
-        <w:rPr>
-          <w:rFonts w:ascii="Courier New" w:hAnsi="Courier New"/>
-          <w:sz w:val="18"/>
-        </w:rPr>
-        <w:t>'claude-3-5-sonnet',</w:t>
-      </w:r>
-    </w:p>
-    <w:p>
-      <w:r>
-        <w:rPr>
-          <w:rFonts w:ascii="Courier New" w:hAnsi="Courier New"/>
-          <w:sz w:val="18"/>
-        </w:rPr>
-        <w:t>'Analyze this customer transaction pattern and provide insights: ' ||</w:t>
-      </w:r>
-    </w:p>
-    <w:p>
-      <w:r>
-        <w:rPr>
-          <w:rFonts w:ascii="Courier New" w:hAnsi="Courier New"/>
-          <w:sz w:val="18"/>
-        </w:rPr>
-        <w:t>transaction_summary</w:t>
-      </w:r>
-    </w:p>
-    <w:p>
-      <w:r>
-        <w:rPr>
-          <w:rFonts w:ascii="Courier New" w:hAnsi="Courier New"/>
-          <w:sz w:val="18"/>
-        </w:rPr>
-        <w:t>) AS ai_insights</w:t>
-      </w:r>
-    </w:p>
-    <w:p>
-      <w:r>
-        <w:rPr>
-          <w:rFonts w:ascii="Courier New" w:hAnsi="Courier New"/>
-          <w:sz w:val="18"/>
-        </w:rPr>
-        <w:t>FROM INTELLIGENCE.CUSTOMER_TRANSACTION_PATTERNS;</w:t>
-      </w:r>
-    </w:p>
-    <w:p/>
-    <w:p>
-      <w:r>
-        <w:rPr>
-          <w:rFonts w:ascii="Courier New" w:hAnsi="Courier New"/>
-          <w:sz w:val="18"/>
-        </w:rPr>
-        <w:t>-- 3. Natural Language Queries</w:t>
-      </w:r>
-    </w:p>
-    <w:p>
-      <w:r>
-        <w:rPr>
-          <w:rFonts w:ascii="Courier New" w:hAnsi="Courier New"/>
-          <w:sz w:val="18"/>
-        </w:rPr>
-        <w:t>SELECT SNOWFLAKE.CORTEX.COMPLETE(</w:t>
-      </w:r>
-    </w:p>
-    <w:p>
-      <w:r>
-        <w:rPr>
-          <w:rFonts w:ascii="Courier New" w:hAnsi="Courier New"/>
-          <w:sz w:val="18"/>
-        </w:rPr>
-        <w:t>'snowflake-arctic',</w:t>
-      </w:r>
-    </w:p>
-    <w:p>
-      <w:r>
-        <w:rPr>
-          <w:rFonts w:ascii="Courier New" w:hAnsi="Courier New"/>
-          <w:sz w:val="18"/>
-        </w:rPr>
-        <w:t>'What are the top 5 customers by transaction volume this quarter?'</w:t>
-      </w:r>
-    </w:p>
-    <w:p>
-      <w:r>
-        <w:rPr>
-          <w:rFonts w:ascii="Courier New" w:hAnsi="Courier New"/>
-          <w:sz w:val="18"/>
-        </w:rPr>
-        <w:t>) AS natural_language_query_result;</w:t>
-      </w:r>
-    </w:p>
-    <w:p/>
-    <w:p>
-      <w:pPr>
-        <w:pStyle w:val="Heading3"/>
-      </w:pPr>
-      <w:r>
         <w:t>Intelligence Deliverables</w:t>
       </w:r>
     </w:p>
@@ -2324,40 +2173,469 @@
       </w:r>
     </w:p>
     <w:p/>
+    <w:p/>
+    <w:p/>
     <w:p>
       <w:pPr>
-        <w:pStyle w:val="Heading3"/>
+        <w:pStyle w:val="Heading1"/>
       </w:pPr>
       <w:r>
-        <w:t>Success Metrics</w:t>
-      </w:r>
-    </w:p>
-    <w:p>
-      <w:pPr>
-        <w:pStyle w:val="ListBullet"/>
-      </w:pPr>
-      <w:r>
-        <w:t>• ✅ Semantic models respond in &lt; 3 seconds</w:t>
-      </w:r>
-    </w:p>
-    <w:p>
-      <w:pPr>
-        <w:pStyle w:val="ListBullet"/>
-      </w:pPr>
-      <w:r>
-        <w:t>• ✅ AI insights generated with 95%+ accuracy</w:t>
-      </w:r>
-    </w:p>
-    <w:p>
-      <w:pPr>
-        <w:pStyle w:val="ListBullet"/>
-      </w:pPr>
-      <w:r>
-        <w:t>• ✅ Natural language queries work for 90%+ of business questions</w:t>
+        <w:t>Squad Responsibilities Summary</w:t>
       </w:r>
     </w:p>
     <w:p/>
-    <w:p/>
+    <w:tbl>
+      <w:tblPr>
+        <w:tblStyle w:val="TableGrid"/>
+        <w:tblW w:type="auto" w:w="0"/>
+        <w:tblLayout w:type="autofit"/>
+        <w:tblLook w:firstColumn="1" w:firstRow="1" w:lastColumn="0" w:lastRow="0" w:noHBand="0" w:noVBand="1" w:val="04A0"/>
+      </w:tblPr>
+      <w:tblGrid>
+        <w:gridCol w:w="1080"/>
+        <w:gridCol w:w="1080"/>
+        <w:gridCol w:w="1080"/>
+        <w:gridCol w:w="1080"/>
+        <w:gridCol w:w="1080"/>
+        <w:gridCol w:w="1080"/>
+        <w:gridCol w:w="1080"/>
+        <w:gridCol w:w="1080"/>
+      </w:tblGrid>
+      <w:tr>
+        <w:tc>
+          <w:tcPr>
+            <w:tcW w:type="dxa" w:w="1080"/>
+          </w:tcPr>
+          <w:p>
+            <w:r>
+              <w:rPr>
+                <w:b/>
+              </w:rPr>
+              <w:t>Squad</w:t>
+            </w:r>
+          </w:p>
+        </w:tc>
+        <w:tc>
+          <w:tcPr>
+            <w:tcW w:type="dxa" w:w="1080"/>
+          </w:tcPr>
+          <w:p>
+            <w:r>
+              <w:rPr>
+                <w:b/>
+              </w:rPr>
+              <w:t>Mission</w:t>
+            </w:r>
+          </w:p>
+        </w:tc>
+        <w:tc>
+          <w:tcPr>
+            <w:tcW w:type="dxa" w:w="1080"/>
+          </w:tcPr>
+          <w:p>
+            <w:r>
+              <w:rPr>
+                <w:b/>
+              </w:rPr>
+              <w:t>Demo Mode</w:t>
+            </w:r>
+          </w:p>
+        </w:tc>
+        <w:tc>
+          <w:tcPr>
+            <w:tcW w:type="dxa" w:w="1080"/>
+          </w:tcPr>
+          <w:p>
+            <w:r>
+              <w:rPr>
+                <w:b/>
+              </w:rPr>
+              <w:t>Hands-On Lab Mode</w:t>
+            </w:r>
+          </w:p>
+        </w:tc>
+        <w:tc>
+          <w:tcPr>
+            <w:tcW w:type="dxa" w:w="1080"/>
+          </w:tcPr>
+          <w:p>
+            <w:r>
+              <w:rPr>
+                <w:b/>
+              </w:rPr>
+              <w:t>Source Data</w:t>
+            </w:r>
+          </w:p>
+        </w:tc>
+        <w:tc>
+          <w:tcPr>
+            <w:tcW w:type="dxa" w:w="1080"/>
+          </w:tcPr>
+          <w:p>
+            <w:r>
+              <w:rPr>
+                <w:b/>
+              </w:rPr>
+              <w:t>Target Schema</w:t>
+            </w:r>
+          </w:p>
+        </w:tc>
+        <w:tc>
+          <w:tcPr>
+            <w:tcW w:type="dxa" w:w="1080"/>
+          </w:tcPr>
+          <w:p>
+            <w:r>
+              <w:rPr>
+                <w:b/>
+              </w:rPr>
+              <w:t>Layer</w:t>
+            </w:r>
+          </w:p>
+        </w:tc>
+        <w:tc>
+          <w:tcPr>
+            <w:tcW w:type="dxa" w:w="1080"/>
+          </w:tcPr>
+          <w:p>
+            <w:r>
+              <w:rPr>
+                <w:b/>
+              </w:rPr>
+              <w:t>Key Deliverables</w:t>
+            </w:r>
+          </w:p>
+        </w:tc>
+      </w:tr>
+      <w:tr>
+        <w:tc>
+          <w:tcPr>
+            <w:tcW w:type="dxa" w:w="1080"/>
+          </w:tcPr>
+          <w:p>
+            <w:r>
+              <w:t>DI</w:t>
+            </w:r>
+          </w:p>
+        </w:tc>
+        <w:tc>
+          <w:tcPr>
+            <w:tcW w:type="dxa" w:w="1080"/>
+          </w:tcPr>
+          <w:p>
+            <w:r>
+              <w:t>Getting data from source systems into Snowflake</w:t>
+            </w:r>
+          </w:p>
+        </w:tc>
+        <w:tc>
+          <w:tcPr>
+            <w:tcW w:type="dxa" w:w="1080"/>
+          </w:tcPr>
+          <w:p>
+            <w:r>
+              <w:t>No Demo</w:t>
+            </w:r>
+          </w:p>
+        </w:tc>
+        <w:tc>
+          <w:tcPr>
+            <w:tcW w:type="dxa" w:w="1080"/>
+          </w:tcPr>
+          <w:p>
+            <w:r>
+              <w:t>Hands-On Lab Only</w:t>
+            </w:r>
+          </w:p>
+        </w:tc>
+        <w:tc>
+          <w:tcPr>
+            <w:tcW w:type="dxa" w:w="1080"/>
+          </w:tcPr>
+          <w:p>
+            <w:r>
+              <w:t>Azure SQL Box A</w:t>
+            </w:r>
+          </w:p>
+        </w:tc>
+        <w:tc>
+          <w:tcPr>
+            <w:tcW w:type="dxa" w:w="1080"/>
+          </w:tcPr>
+          <w:p>
+            <w:r>
+              <w:t>APJ_SUMMIT.INGESTION</w:t>
+            </w:r>
+          </w:p>
+        </w:tc>
+        <w:tc>
+          <w:tcPr>
+            <w:tcW w:type="dxa" w:w="1080"/>
+          </w:tcPr>
+          <w:p>
+            <w:r>
+              <w:t>Bronze</w:t>
+            </w:r>
+          </w:p>
+        </w:tc>
+        <w:tc>
+          <w:tcPr>
+            <w:tcW w:type="dxa" w:w="1080"/>
+          </w:tcPr>
+          <w:p>
+            <w:r>
+              <w:t>Live ingestion of customers (1M) &amp; accounts (5M), data quality validation</w:t>
+            </w:r>
+          </w:p>
+        </w:tc>
+      </w:tr>
+      <w:tr>
+        <w:tc>
+          <w:tcPr>
+            <w:tcW w:type="dxa" w:w="1080"/>
+          </w:tcPr>
+          <w:p>
+            <w:r>
+              <w:t>DM</w:t>
+            </w:r>
+          </w:p>
+        </w:tc>
+        <w:tc>
+          <w:tcPr>
+            <w:tcW w:type="dxa" w:w="1080"/>
+          </w:tcPr>
+          <w:p>
+            <w:r>
+              <w:t>Migrating large-scale legacy data efficiently</w:t>
+            </w:r>
+          </w:p>
+        </w:tc>
+        <w:tc>
+          <w:tcPr>
+            <w:tcW w:type="dxa" w:w="1080"/>
+          </w:tcPr>
+          <w:p>
+            <w:r>
+              <w:t>Demo Only</w:t>
+            </w:r>
+          </w:p>
+        </w:tc>
+        <w:tc>
+          <w:tcPr>
+            <w:tcW w:type="dxa" w:w="1080"/>
+          </w:tcPr>
+          <w:p>
+            <w:r>
+              <w:t>Data Share Distribution</w:t>
+            </w:r>
+          </w:p>
+        </w:tc>
+        <w:tc>
+          <w:tcPr>
+            <w:tcW w:type="dxa" w:w="1080"/>
+          </w:tcPr>
+          <w:p>
+            <w:r>
+              <w:t>Azure SQL Box B</w:t>
+            </w:r>
+          </w:p>
+        </w:tc>
+        <w:tc>
+          <w:tcPr>
+            <w:tcW w:type="dxa" w:w="1080"/>
+          </w:tcPr>
+          <w:p>
+            <w:r>
+              <w:t>APJ_SUMMIT.MIGRATION</w:t>
+            </w:r>
+          </w:p>
+        </w:tc>
+        <w:tc>
+          <w:tcPr>
+            <w:tcW w:type="dxa" w:w="1080"/>
+          </w:tcPr>
+          <w:p>
+            <w:r>
+              <w:t>Bronze</w:t>
+            </w:r>
+          </w:p>
+        </w:tc>
+        <w:tc>
+          <w:tcPr>
+            <w:tcW w:type="dxa" w:w="1080"/>
+          </w:tcPr>
+          <w:p>
+            <w:r>
+              <w:t>50M transaction migration, data share setup</w:t>
+            </w:r>
+          </w:p>
+        </w:tc>
+      </w:tr>
+      <w:tr>
+        <w:tc>
+          <w:tcPr>
+            <w:tcW w:type="dxa" w:w="1080"/>
+          </w:tcPr>
+          <w:p>
+            <w:r>
+              <w:t>DT</w:t>
+            </w:r>
+          </w:p>
+        </w:tc>
+        <w:tc>
+          <w:tcPr>
+            <w:tcW w:type="dxa" w:w="1080"/>
+          </w:tcPr>
+          <w:p>
+            <w:r>
+              <w:t>Turning raw data into business-ready insights</w:t>
+            </w:r>
+          </w:p>
+        </w:tc>
+        <w:tc>
+          <w:tcPr>
+            <w:tcW w:type="dxa" w:w="1080"/>
+          </w:tcPr>
+          <w:p>
+            <w:r>
+              <w:t>Live Demo</w:t>
+            </w:r>
+          </w:p>
+        </w:tc>
+        <w:tc>
+          <w:tcPr>
+            <w:tcW w:type="dxa" w:w="1080"/>
+          </w:tcPr>
+          <w:p>
+            <w:r>
+              <w:t>Hands-On Lab</w:t>
+            </w:r>
+          </w:p>
+        </w:tc>
+        <w:tc>
+          <w:tcPr>
+            <w:tcW w:type="dxa" w:w="1080"/>
+          </w:tcPr>
+          <w:p>
+            <w:r>
+              <w:t>INGESTION + MIGRATION</w:t>
+            </w:r>
+          </w:p>
+        </w:tc>
+        <w:tc>
+          <w:tcPr>
+            <w:tcW w:type="dxa" w:w="1080"/>
+          </w:tcPr>
+          <w:p>
+            <w:r>
+              <w:t>APJ_SUMMIT.TRANSFORMED</w:t>
+            </w:r>
+          </w:p>
+        </w:tc>
+        <w:tc>
+          <w:tcPr>
+            <w:tcW w:type="dxa" w:w="1080"/>
+          </w:tcPr>
+          <w:p>
+            <w:r>
+              <w:t>Silver</w:t>
+            </w:r>
+          </w:p>
+        </w:tc>
+        <w:tc>
+          <w:tcPr>
+            <w:tcW w:type="dxa" w:w="1080"/>
+          </w:tcPr>
+          <w:p>
+            <w:r>
+              <w:t>DIM_CUSTOMERS, DIM_ACCOUNTS, FACT_TRANSACTIONS</w:t>
+            </w:r>
+          </w:p>
+        </w:tc>
+      </w:tr>
+      <w:tr>
+        <w:tc>
+          <w:tcPr>
+            <w:tcW w:type="dxa" w:w="1080"/>
+          </w:tcPr>
+          <w:p>
+            <w:r>
+              <w:t>AIML</w:t>
+            </w:r>
+          </w:p>
+        </w:tc>
+        <w:tc>
+          <w:tcPr>
+            <w:tcW w:type="dxa" w:w="1080"/>
+          </w:tcPr>
+          <w:p>
+            <w:r>
+              <w:t>From data to insights: AI-powered analytics</w:t>
+            </w:r>
+          </w:p>
+        </w:tc>
+        <w:tc>
+          <w:tcPr>
+            <w:tcW w:type="dxa" w:w="1080"/>
+          </w:tcPr>
+          <w:p>
+            <w:r>
+              <w:t>Live Demo</w:t>
+            </w:r>
+          </w:p>
+        </w:tc>
+        <w:tc>
+          <w:tcPr>
+            <w:tcW w:type="dxa" w:w="1080"/>
+          </w:tcPr>
+          <w:p>
+            <w:r>
+              <w:t>Hands-On Lab</w:t>
+            </w:r>
+          </w:p>
+        </w:tc>
+        <w:tc>
+          <w:tcPr>
+            <w:tcW w:type="dxa" w:w="1080"/>
+          </w:tcPr>
+          <w:p>
+            <w:r>
+              <w:t>TRANSFORMED</w:t>
+            </w:r>
+          </w:p>
+        </w:tc>
+        <w:tc>
+          <w:tcPr>
+            <w:tcW w:type="dxa" w:w="1080"/>
+          </w:tcPr>
+          <w:p>
+            <w:r>
+              <w:t>APJ_SUMMIT.INTELLIGENCE</w:t>
+            </w:r>
+          </w:p>
+        </w:tc>
+        <w:tc>
+          <w:tcPr>
+            <w:tcW w:type="dxa" w:w="1080"/>
+          </w:tcPr>
+          <w:p>
+            <w:r>
+              <w:t>Gold</w:t>
+            </w:r>
+          </w:p>
+        </w:tc>
+        <w:tc>
+          <w:tcPr>
+            <w:tcW w:type="dxa" w:w="1080"/>
+          </w:tcPr>
+          <w:p>
+            <w:r>
+              <w:t>Semantic views, ML models, AI insights dashboard</w:t>
+            </w:r>
+          </w:p>
+        </w:tc>
+      </w:tr>
+    </w:tbl>
     <w:p/>
     <w:p>
       <w:pPr>
@@ -2479,358 +2757,6 @@
     </w:p>
     <w:p/>
     <w:p/>
-    <w:p/>
-    <w:p>
-      <w:pPr>
-        <w:pStyle w:val="Heading1"/>
-      </w:pPr>
-      <w:r>
-        <w:t>️ Summit Timeline</w:t>
-      </w:r>
-    </w:p>
-    <w:p/>
-    <w:tbl>
-      <w:tblPr>
-        <w:tblStyle w:val="TableGrid"/>
-        <w:tblW w:type="auto" w:w="0"/>
-        <w:tblLayout w:type="autofit"/>
-        <w:tblLook w:firstColumn="1" w:firstRow="1" w:lastColumn="0" w:lastRow="0" w:noHBand="0" w:noVBand="1" w:val="04A0"/>
-      </w:tblPr>
-      <w:tblGrid>
-        <w:gridCol w:w="1728"/>
-        <w:gridCol w:w="1728"/>
-        <w:gridCol w:w="1728"/>
-        <w:gridCol w:w="1728"/>
-        <w:gridCol w:w="1728"/>
-      </w:tblGrid>
-      <w:tr>
-        <w:tc>
-          <w:tcPr>
-            <w:tcW w:type="dxa" w:w="1728"/>
-          </w:tcPr>
-          <w:p>
-            <w:r>
-              <w:rPr>
-                <w:b/>
-              </w:rPr>
-              <w:t>Time</w:t>
-            </w:r>
-          </w:p>
-        </w:tc>
-        <w:tc>
-          <w:tcPr>
-            <w:tcW w:type="dxa" w:w="1728"/>
-          </w:tcPr>
-          <w:p>
-            <w:r>
-              <w:rPr>
-                <w:b/>
-              </w:rPr>
-              <w:t>Squad</w:t>
-            </w:r>
-          </w:p>
-        </w:tc>
-        <w:tc>
-          <w:tcPr>
-            <w:tcW w:type="dxa" w:w="1728"/>
-          </w:tcPr>
-          <w:p>
-            <w:r>
-              <w:rPr>
-                <w:b/>
-              </w:rPr>
-              <w:t>Activity</w:t>
-            </w:r>
-          </w:p>
-        </w:tc>
-        <w:tc>
-          <w:tcPr>
-            <w:tcW w:type="dxa" w:w="1728"/>
-          </w:tcPr>
-          <w:p>
-            <w:r>
-              <w:rPr>
-                <w:b/>
-              </w:rPr>
-              <w:t>Duration</w:t>
-            </w:r>
-          </w:p>
-        </w:tc>
-        <w:tc>
-          <w:tcPr>
-            <w:tcW w:type="dxa" w:w="1728"/>
-          </w:tcPr>
-          <w:p>
-            <w:r>
-              <w:rPr>
-                <w:b/>
-              </w:rPr>
-              <w:t>Audience Interaction</w:t>
-            </w:r>
-          </w:p>
-        </w:tc>
-      </w:tr>
-      <w:tr>
-        <w:tc>
-          <w:tcPr>
-            <w:tcW w:type="dxa" w:w="1728"/>
-          </w:tcPr>
-          <w:p>
-            <w:r>
-              <w:t>0:00-0:15</w:t>
-            </w:r>
-          </w:p>
-        </w:tc>
-        <w:tc>
-          <w:tcPr>
-            <w:tcW w:type="dxa" w:w="1728"/>
-          </w:tcPr>
-          <w:p>
-            <w:r>
-              <w:t>DI</w:t>
-            </w:r>
-          </w:p>
-        </w:tc>
-        <w:tc>
-          <w:tcPr>
-            <w:tcW w:type="dxa" w:w="1728"/>
-          </w:tcPr>
-          <w:p>
-            <w:r>
-              <w:t>Ingestion Demo Setup</w:t>
-            </w:r>
-          </w:p>
-        </w:tc>
-        <w:tc>
-          <w:tcPr>
-            <w:tcW w:type="dxa" w:w="1728"/>
-          </w:tcPr>
-          <w:p>
-            <w:r>
-              <w:t>15 min</w:t>
-            </w:r>
-          </w:p>
-        </w:tc>
-        <w:tc>
-          <w:tcPr>
-            <w:tcW w:type="dxa" w:w="1728"/>
-          </w:tcPr>
-          <w:p>
-            <w:r>
-              <w:t>Watch &amp; Learn</w:t>
-            </w:r>
-          </w:p>
-        </w:tc>
-      </w:tr>
-      <w:tr>
-        <w:tc>
-          <w:tcPr>
-            <w:tcW w:type="dxa" w:w="1728"/>
-          </w:tcPr>
-          <w:p>
-            <w:r>
-              <w:t>0:15-0:30</w:t>
-            </w:r>
-          </w:p>
-        </w:tc>
-        <w:tc>
-          <w:tcPr>
-            <w:tcW w:type="dxa" w:w="1728"/>
-          </w:tcPr>
-          <w:p>
-            <w:r>
-              <w:t>DM</w:t>
-            </w:r>
-          </w:p>
-        </w:tc>
-        <w:tc>
-          <w:tcPr>
-            <w:tcW w:type="dxa" w:w="1728"/>
-          </w:tcPr>
-          <w:p>
-            <w:r>
-              <w:t>Migration Demo</w:t>
-            </w:r>
-          </w:p>
-        </w:tc>
-        <w:tc>
-          <w:tcPr>
-            <w:tcW w:type="dxa" w:w="1728"/>
-          </w:tcPr>
-          <w:p>
-            <w:r>
-              <w:t>15 min</w:t>
-            </w:r>
-          </w:p>
-        </w:tc>
-        <w:tc>
-          <w:tcPr>
-            <w:tcW w:type="dxa" w:w="1728"/>
-          </w:tcPr>
-          <w:p>
-            <w:r>
-              <w:t>Watch &amp; Learn</w:t>
-            </w:r>
-          </w:p>
-        </w:tc>
-      </w:tr>
-      <w:tr>
-        <w:tc>
-          <w:tcPr>
-            <w:tcW w:type="dxa" w:w="1728"/>
-          </w:tcPr>
-          <w:p>
-            <w:r>
-              <w:t>0:30-0:50</w:t>
-            </w:r>
-          </w:p>
-        </w:tc>
-        <w:tc>
-          <w:tcPr>
-            <w:tcW w:type="dxa" w:w="1728"/>
-          </w:tcPr>
-          <w:p>
-            <w:r>
-              <w:t>DT</w:t>
-            </w:r>
-          </w:p>
-        </w:tc>
-        <w:tc>
-          <w:tcPr>
-            <w:tcW w:type="dxa" w:w="1728"/>
-          </w:tcPr>
-          <w:p>
-            <w:r>
-              <w:t>Transformation Demo + Lab</w:t>
-            </w:r>
-          </w:p>
-        </w:tc>
-        <w:tc>
-          <w:tcPr>
-            <w:tcW w:type="dxa" w:w="1728"/>
-          </w:tcPr>
-          <w:p>
-            <w:r>
-              <w:t>20 min</w:t>
-            </w:r>
-          </w:p>
-        </w:tc>
-        <w:tc>
-          <w:tcPr>
-            <w:tcW w:type="dxa" w:w="1728"/>
-          </w:tcPr>
-          <w:p>
-            <w:r>
-              <w:t>Demo + Hands-On</w:t>
-            </w:r>
-          </w:p>
-        </w:tc>
-      </w:tr>
-      <w:tr>
-        <w:tc>
-          <w:tcPr>
-            <w:tcW w:type="dxa" w:w="1728"/>
-          </w:tcPr>
-          <w:p>
-            <w:r>
-              <w:t>0:50-1:10</w:t>
-            </w:r>
-          </w:p>
-        </w:tc>
-        <w:tc>
-          <w:tcPr>
-            <w:tcW w:type="dxa" w:w="1728"/>
-          </w:tcPr>
-          <w:p>
-            <w:r>
-              <w:t>AIML</w:t>
-            </w:r>
-          </w:p>
-        </w:tc>
-        <w:tc>
-          <w:tcPr>
-            <w:tcW w:type="dxa" w:w="1728"/>
-          </w:tcPr>
-          <w:p>
-            <w:r>
-              <w:t>Intelligence Demo + Lab</w:t>
-            </w:r>
-          </w:p>
-        </w:tc>
-        <w:tc>
-          <w:tcPr>
-            <w:tcW w:type="dxa" w:w="1728"/>
-          </w:tcPr>
-          <w:p>
-            <w:r>
-              <w:t>20 min</w:t>
-            </w:r>
-          </w:p>
-        </w:tc>
-        <w:tc>
-          <w:tcPr>
-            <w:tcW w:type="dxa" w:w="1728"/>
-          </w:tcPr>
-          <w:p>
-            <w:r>
-              <w:t>Demo + Hands-On</w:t>
-            </w:r>
-          </w:p>
-        </w:tc>
-      </w:tr>
-      <w:tr>
-        <w:tc>
-          <w:tcPr>
-            <w:tcW w:type="dxa" w:w="1728"/>
-          </w:tcPr>
-          <w:p>
-            <w:r>
-              <w:t>1:10-1:20</w:t>
-            </w:r>
-          </w:p>
-        </w:tc>
-        <w:tc>
-          <w:tcPr>
-            <w:tcW w:type="dxa" w:w="1728"/>
-          </w:tcPr>
-          <w:p>
-            <w:r>
-              <w:t>All</w:t>
-            </w:r>
-          </w:p>
-        </w:tc>
-        <w:tc>
-          <w:tcPr>
-            <w:tcW w:type="dxa" w:w="1728"/>
-          </w:tcPr>
-          <w:p>
-            <w:r>
-              <w:t>Q&amp;A + Wrap-up</w:t>
-            </w:r>
-          </w:p>
-        </w:tc>
-        <w:tc>
-          <w:tcPr>
-            <w:tcW w:type="dxa" w:w="1728"/>
-          </w:tcPr>
-          <w:p>
-            <w:r>
-              <w:t>10 min</w:t>
-            </w:r>
-          </w:p>
-        </w:tc>
-        <w:tc>
-          <w:tcPr>
-            <w:tcW w:type="dxa" w:w="1728"/>
-          </w:tcPr>
-          <w:p>
-            <w:r>
-              <w:t>Interactive</w:t>
-            </w:r>
-          </w:p>
-        </w:tc>
-      </w:tr>
-    </w:tbl>
     <w:p/>
     <w:p>
       <w:pPr>
@@ -3225,6 +3151,123 @@
         <w:pStyle w:val="Heading1"/>
       </w:pPr>
       <w:r>
+        <w:t>Success Handoff Criteria</w:t>
+      </w:r>
+    </w:p>
+    <w:p/>
+    <w:p>
+      <w:pPr>
+        <w:pStyle w:val="Heading2"/>
+      </w:pPr>
+      <w:r>
+        <w:t>DI → DM Handoff</w:t>
+      </w:r>
+    </w:p>
+    <w:p>
+      <w:r>
+        <w:t>✅ CUSTOMERS table (1M rows) in Bronze</w:t>
+      </w:r>
+    </w:p>
+    <w:p>
+      <w:r>
+        <w:t>✅ ACCOUNTS table (5M rows) in Bronze</w:t>
+      </w:r>
+    </w:p>
+    <w:p>
+      <w:r>
+        <w:t>✅ Data quality checks passed</w:t>
+      </w:r>
+    </w:p>
+    <w:p/>
+    <w:p>
+      <w:pPr>
+        <w:pStyle w:val="Heading2"/>
+      </w:pPr>
+      <w:r>
+        <w:t>DM → DT Handoff</w:t>
+      </w:r>
+    </w:p>
+    <w:p>
+      <w:r>
+        <w:t>✅ TRANSACTIONS table (50M rows) in Bronze</w:t>
+      </w:r>
+    </w:p>
+    <w:p>
+      <w:r>
+        <w:t>✅ Data share accessible to participants</w:t>
+      </w:r>
+    </w:p>
+    <w:p>
+      <w:r>
+        <w:t>✅ Migration performance demonstrated</w:t>
+      </w:r>
+    </w:p>
+    <w:p/>
+    <w:p>
+      <w:pPr>
+        <w:pStyle w:val="Heading2"/>
+      </w:pPr>
+      <w:r>
+        <w:t>DT → AIML Handoff</w:t>
+      </w:r>
+    </w:p>
+    <w:p>
+      <w:r>
+        <w:t>✅ DIM_CUSTOMERS in Silver layer</w:t>
+      </w:r>
+    </w:p>
+    <w:p>
+      <w:r>
+        <w:t>✅ DIM_ACCOUNTS in Silver layer</w:t>
+      </w:r>
+    </w:p>
+    <w:p>
+      <w:r>
+        <w:t>✅ FACT_TRANSACTIONS in Silver layer</w:t>
+      </w:r>
+    </w:p>
+    <w:p>
+      <w:r>
+        <w:t>✅ Data quality tests 100% passed</w:t>
+      </w:r>
+    </w:p>
+    <w:p/>
+    <w:p>
+      <w:pPr>
+        <w:pStyle w:val="Heading2"/>
+      </w:pPr>
+      <w:r>
+        <w:t>AIML → Summit Complete</w:t>
+      </w:r>
+    </w:p>
+    <w:p>
+      <w:r>
+        <w:t>✅ Semantic models responding &lt; 3 seconds</w:t>
+      </w:r>
+    </w:p>
+    <w:p>
+      <w:r>
+        <w:t>✅ AI insights generated successfully</w:t>
+      </w:r>
+    </w:p>
+    <w:p>
+      <w:r>
+        <w:t>✅ Interactive dashboard functional</w:t>
+      </w:r>
+    </w:p>
+    <w:p>
+      <w:r>
+        <w:t>✅ Business value story completed</w:t>
+      </w:r>
+    </w:p>
+    <w:p/>
+    <w:p/>
+    <w:p/>
+    <w:p>
+      <w:pPr>
+        <w:pStyle w:val="Heading1"/>
+      </w:pPr>
+      <w:r>
         <w:t>Key Messages</w:t>
       </w:r>
     </w:p>

</xml_diff>

<commit_message>
Refine Success Handoff Criteria for realistic expectations
ADJUSTMENTS MADE:
- DI → DT: Removed 'Data quality checks passed' (too restrictive)
- DM → DT: Removed 'Migration performance demonstrated' (focus on data delivery)
- DT → AIML: Added '(tentative)' to dimensional models (realistic expectations)
- DT → AIML: Removed 'Data quality tests 100% passed' (too restrictive)
- AIML Complete: Changed to 'Semantic models created' (more achievable)
- AIML Complete: Removed 'Interactive dashboard functional' (streamlined scope)

RESULT:
- More realistic and achievable success criteria
- Focus on core deliverables rather than perfect execution
- Better alignment with summit demo objectives
- Updated both MD and DOCX versions
</commit_message>
<xml_diff>
--- a/Documentation/APJ_SUMMIT_PLAN.docx
+++ b/Documentation/APJ_SUMMIT_PLAN.docx
@@ -3173,11 +3173,6 @@
         <w:t>✅ ACCOUNTS table (5M rows) in Bronze</w:t>
       </w:r>
     </w:p>
-    <w:p>
-      <w:r>
-        <w:t>✅ Data quality checks passed</w:t>
-      </w:r>
-    </w:p>
     <w:p/>
     <w:p>
       <w:pPr>
@@ -3197,11 +3192,6 @@
         <w:t>✅ Data share accessible to participants</w:t>
       </w:r>
     </w:p>
-    <w:p>
-      <w:r>
-        <w:t>✅ Migration performance demonstrated</w:t>
-      </w:r>
-    </w:p>
     <w:p/>
     <w:p>
       <w:pPr>
@@ -3213,22 +3203,17 @@
     </w:p>
     <w:p>
       <w:r>
-        <w:t>✅ DIM_CUSTOMERS in Silver layer</w:t>
+        <w:t>✅ DIM_CUSTOMERS (tentative) in Silver layer</w:t>
       </w:r>
     </w:p>
     <w:p>
       <w:r>
-        <w:t>✅ DIM_ACCOUNTS in Silver layer</w:t>
+        <w:t>✅ DIM_ACCOUNTS (tentative) in Silver layer</w:t>
       </w:r>
     </w:p>
     <w:p>
       <w:r>
-        <w:t>✅ FACT_TRANSACTIONS in Silver layer</w:t>
-      </w:r>
-    </w:p>
-    <w:p>
-      <w:r>
-        <w:t>✅ Data quality tests 100% passed</w:t>
+        <w:t>✅ FACT_TRANSACTIONS (tentative) in Silver layer</w:t>
       </w:r>
     </w:p>
     <w:p/>
@@ -3242,17 +3227,12 @@
     </w:p>
     <w:p>
       <w:r>
-        <w:t>✅ Semantic models responding &lt; 3 seconds</w:t>
+        <w:t>✅ Semantic models created</w:t>
       </w:r>
     </w:p>
     <w:p>
       <w:r>
         <w:t>✅ AI insights generated successfully</w:t>
-      </w:r>
-    </w:p>
-    <w:p>
-      <w:r>
-        <w:t>✅ Interactive dashboard functional</w:t>
       </w:r>
     </w:p>
     <w:p>

</xml_diff>